<commit_message>
update doc stage 1
</commit_message>
<xml_diff>
--- a/Capstone_Stage1.docx
+++ b/Capstone_Stage1.docx
@@ -233,7 +233,25 @@
             <w:color w:val="1155CC"/>
             <w:u w:val="single"/>
           </w:rPr>
-          <w:t>Describe any libraries you’ll be using and share your reasoning for including them.</w:t>
+          <w:t xml:space="preserve">Describe any libraries you’ll be using and share </w:t>
+        </w:r>
+        <w:proofErr w:type="gramStart"/>
+        <w:r>
+          <w:rPr>
+            <w:rFonts w:ascii="Arial" w:eastAsia="Times New Roman" w:hAnsi="Arial" w:cs="Arial"/>
+            <w:color w:val="1155CC"/>
+            <w:u w:val="single"/>
+          </w:rPr>
+          <w:t>your</w:t>
+        </w:r>
+        <w:proofErr w:type="gramEnd"/>
+        <w:r>
+          <w:rPr>
+            <w:rFonts w:ascii="Arial" w:eastAsia="Times New Roman" w:hAnsi="Arial" w:cs="Arial"/>
+            <w:color w:val="1155CC"/>
+            <w:u w:val="single"/>
+          </w:rPr>
+          <w:t xml:space="preserve"> reasoning for including them.</w:t>
         </w:r>
       </w:hyperlink>
     </w:p>
@@ -1264,6 +1282,7 @@
           <w:color w:val="000000"/>
         </w:rPr>
       </w:pPr>
+      <w:proofErr w:type="gramStart"/>
       <w:r>
         <w:rPr>
           <w:rFonts w:ascii="Arial" w:eastAsia="Times New Roman" w:hAnsi="Arial" w:cs="Arial"/>
@@ -1276,7 +1295,15 @@
           <w:rFonts w:ascii="Arial" w:eastAsia="Times New Roman" w:hAnsi="Arial" w:cs="Arial"/>
           <w:color w:val="000000"/>
         </w:rPr>
-        <w:t xml:space="preserve">is screen enable user to search for specific book </w:t>
+        <w:t>is</w:t>
+      </w:r>
+      <w:proofErr w:type="gramEnd"/>
+      <w:r>
+        <w:rPr>
+          <w:rFonts w:ascii="Arial" w:eastAsia="Times New Roman" w:hAnsi="Arial" w:cs="Arial"/>
+          <w:color w:val="000000"/>
+        </w:rPr>
+        <w:t xml:space="preserve"> screen enable user to search for specific book </w:t>
       </w:r>
     </w:p>
     <w:p>
@@ -1480,265 +1507,24 @@
           <w:rFonts w:ascii="Arial" w:eastAsia="Times New Roman" w:hAnsi="Arial" w:cs="Arial"/>
           <w:color w:val="000000"/>
         </w:rPr>
-        <w:t xml:space="preserve">Widget app  UI </w:t>
-      </w:r>
-    </w:p>
-    <w:p>
-      <w:pPr>
-        <w:spacing w:after="0" w:line="240" w:lineRule="auto"/>
-        <w:rPr>
-          <w:rFonts w:ascii="Times New Roman" w:eastAsia="Times New Roman" w:hAnsi="Times New Roman" w:cs="Times New Roman"/>
-          <w:sz w:val="24"/>
-          <w:szCs w:val="24"/>
-        </w:rPr>
-      </w:pPr>
-    </w:p>
-    <w:p>
-      <w:pPr>
-        <w:spacing w:before="200" w:after="0" w:line="240" w:lineRule="auto"/>
-        <w:outlineLvl w:val="0"/>
-        <w:rPr>
-          <w:rFonts w:ascii="Trebuchet MS" w:eastAsia="Times New Roman" w:hAnsi="Trebuchet MS" w:cs="Times New Roman"/>
-          <w:color w:val="000000"/>
-          <w:kern w:val="36"/>
-          <w:sz w:val="32"/>
-          <w:szCs w:val="32"/>
-        </w:rPr>
-      </w:pPr>
-    </w:p>
-    <w:p>
-      <w:pPr>
-        <w:spacing w:before="200" w:after="0" w:line="240" w:lineRule="auto"/>
-        <w:outlineLvl w:val="0"/>
-        <w:rPr>
-          <w:rFonts w:ascii="Trebuchet MS" w:eastAsia="Times New Roman" w:hAnsi="Trebuchet MS" w:cs="Times New Roman"/>
-          <w:color w:val="000000"/>
-          <w:kern w:val="36"/>
-          <w:sz w:val="32"/>
-          <w:szCs w:val="32"/>
-        </w:rPr>
-      </w:pPr>
-    </w:p>
-    <w:p>
-      <w:pPr>
-        <w:spacing w:before="200" w:after="0" w:line="240" w:lineRule="auto"/>
-        <w:outlineLvl w:val="0"/>
-        <w:rPr>
-          <w:rFonts w:ascii="Trebuchet MS" w:eastAsia="Times New Roman" w:hAnsi="Trebuchet MS" w:cs="Times New Roman"/>
-          <w:color w:val="000000"/>
-          <w:kern w:val="36"/>
-          <w:sz w:val="32"/>
-          <w:szCs w:val="32"/>
-        </w:rPr>
-      </w:pPr>
-    </w:p>
-    <w:p>
-      <w:pPr>
-        <w:spacing w:before="200" w:after="0" w:line="240" w:lineRule="auto"/>
-        <w:outlineLvl w:val="0"/>
-        <w:rPr>
-          <w:rFonts w:ascii="Trebuchet MS" w:eastAsia="Times New Roman" w:hAnsi="Trebuchet MS" w:cs="Times New Roman"/>
-          <w:color w:val="000000"/>
-          <w:kern w:val="36"/>
-          <w:sz w:val="32"/>
-          <w:szCs w:val="32"/>
-        </w:rPr>
-      </w:pPr>
-    </w:p>
-    <w:p>
-      <w:pPr>
-        <w:spacing w:before="200" w:after="0" w:line="240" w:lineRule="auto"/>
-        <w:outlineLvl w:val="0"/>
-        <w:rPr>
-          <w:rFonts w:ascii="Trebuchet MS" w:eastAsia="Times New Roman" w:hAnsi="Trebuchet MS" w:cs="Times New Roman"/>
-          <w:color w:val="000000"/>
-          <w:kern w:val="36"/>
-          <w:sz w:val="32"/>
-          <w:szCs w:val="32"/>
-        </w:rPr>
-      </w:pPr>
-    </w:p>
-    <w:p>
-      <w:pPr>
-        <w:spacing w:before="200" w:after="0" w:line="240" w:lineRule="auto"/>
-        <w:outlineLvl w:val="0"/>
-        <w:rPr>
-          <w:rFonts w:ascii="Trebuchet MS" w:eastAsia="Times New Roman" w:hAnsi="Trebuchet MS" w:cs="Times New Roman"/>
-          <w:color w:val="000000"/>
-          <w:kern w:val="36"/>
-          <w:sz w:val="32"/>
-          <w:szCs w:val="32"/>
-        </w:rPr>
-      </w:pPr>
-    </w:p>
-    <w:p>
-      <w:pPr>
-        <w:spacing w:before="200" w:after="0" w:line="240" w:lineRule="auto"/>
-        <w:outlineLvl w:val="0"/>
-        <w:rPr>
-          <w:rFonts w:ascii="Trebuchet MS" w:eastAsia="Times New Roman" w:hAnsi="Trebuchet MS" w:cs="Times New Roman"/>
-          <w:color w:val="000000"/>
-          <w:kern w:val="36"/>
-          <w:sz w:val="32"/>
-          <w:szCs w:val="32"/>
-        </w:rPr>
-      </w:pPr>
-    </w:p>
-    <w:p>
-      <w:pPr>
-        <w:spacing w:before="200" w:after="0" w:line="240" w:lineRule="auto"/>
-        <w:outlineLvl w:val="0"/>
-        <w:rPr>
-          <w:rFonts w:ascii="Trebuchet MS" w:eastAsia="Times New Roman" w:hAnsi="Trebuchet MS" w:cs="Times New Roman"/>
-          <w:color w:val="000000"/>
-          <w:kern w:val="36"/>
-          <w:sz w:val="32"/>
-          <w:szCs w:val="32"/>
-        </w:rPr>
-      </w:pPr>
-    </w:p>
-    <w:p>
-      <w:pPr>
-        <w:spacing w:before="200" w:after="0" w:line="240" w:lineRule="auto"/>
-        <w:outlineLvl w:val="0"/>
-        <w:rPr>
-          <w:rFonts w:ascii="Trebuchet MS" w:eastAsia="Times New Roman" w:hAnsi="Trebuchet MS" w:cs="Times New Roman"/>
-          <w:color w:val="000000"/>
-          <w:kern w:val="36"/>
-          <w:sz w:val="32"/>
-          <w:szCs w:val="32"/>
-        </w:rPr>
-      </w:pPr>
-    </w:p>
-    <w:p>
-      <w:pPr>
-        <w:spacing w:before="200" w:after="0" w:line="240" w:lineRule="auto"/>
-        <w:outlineLvl w:val="0"/>
-        <w:rPr>
-          <w:rFonts w:ascii="Trebuchet MS" w:eastAsia="Times New Roman" w:hAnsi="Trebuchet MS" w:cs="Times New Roman"/>
-          <w:color w:val="000000"/>
-          <w:kern w:val="36"/>
-          <w:sz w:val="32"/>
-          <w:szCs w:val="32"/>
-        </w:rPr>
-      </w:pPr>
-    </w:p>
-    <w:p>
-      <w:pPr>
-        <w:spacing w:before="200" w:after="0" w:line="240" w:lineRule="auto"/>
-        <w:outlineLvl w:val="0"/>
-        <w:rPr>
-          <w:rFonts w:ascii="Trebuchet MS" w:eastAsia="Times New Roman" w:hAnsi="Trebuchet MS" w:cs="Times New Roman"/>
-          <w:color w:val="000000"/>
-          <w:kern w:val="36"/>
-          <w:sz w:val="32"/>
-          <w:szCs w:val="32"/>
-        </w:rPr>
-      </w:pPr>
-    </w:p>
-    <w:p>
-      <w:pPr>
-        <w:spacing w:before="200" w:after="0" w:line="240" w:lineRule="auto"/>
-        <w:outlineLvl w:val="0"/>
-        <w:rPr>
-          <w:rFonts w:ascii="Trebuchet MS" w:eastAsia="Times New Roman" w:hAnsi="Trebuchet MS" w:cs="Times New Roman"/>
-          <w:color w:val="000000"/>
-          <w:kern w:val="36"/>
-          <w:sz w:val="32"/>
-          <w:szCs w:val="32"/>
-        </w:rPr>
-      </w:pPr>
-    </w:p>
-    <w:p>
-      <w:pPr>
-        <w:spacing w:before="200" w:after="0" w:line="240" w:lineRule="auto"/>
-        <w:outlineLvl w:val="0"/>
-        <w:rPr>
-          <w:rFonts w:ascii="Trebuchet MS" w:eastAsia="Times New Roman" w:hAnsi="Trebuchet MS" w:cs="Times New Roman"/>
-          <w:color w:val="000000"/>
-          <w:kern w:val="36"/>
-          <w:sz w:val="32"/>
-          <w:szCs w:val="32"/>
-        </w:rPr>
-      </w:pPr>
-    </w:p>
-    <w:p>
-      <w:pPr>
-        <w:spacing w:before="200" w:after="0" w:line="240" w:lineRule="auto"/>
-        <w:outlineLvl w:val="0"/>
-        <w:rPr>
-          <w:rFonts w:ascii="Trebuchet MS" w:eastAsia="Times New Roman" w:hAnsi="Trebuchet MS" w:cs="Times New Roman"/>
-          <w:color w:val="000000"/>
-          <w:kern w:val="36"/>
-          <w:sz w:val="32"/>
-          <w:szCs w:val="32"/>
-        </w:rPr>
-      </w:pPr>
-    </w:p>
-    <w:p>
-      <w:pPr>
-        <w:spacing w:before="200" w:after="0" w:line="240" w:lineRule="auto"/>
-        <w:outlineLvl w:val="0"/>
-        <w:rPr>
-          <w:rFonts w:ascii="Trebuchet MS" w:eastAsia="Times New Roman" w:hAnsi="Trebuchet MS" w:cs="Times New Roman"/>
-          <w:color w:val="000000"/>
-          <w:kern w:val="36"/>
-          <w:sz w:val="32"/>
-          <w:szCs w:val="32"/>
-        </w:rPr>
-      </w:pPr>
-    </w:p>
-    <w:p>
-      <w:pPr>
-        <w:spacing w:before="200" w:after="0" w:line="240" w:lineRule="auto"/>
-        <w:outlineLvl w:val="0"/>
-        <w:rPr>
-          <w:rFonts w:ascii="Trebuchet MS" w:eastAsia="Times New Roman" w:hAnsi="Trebuchet MS" w:cs="Times New Roman"/>
-          <w:color w:val="000000"/>
-          <w:kern w:val="36"/>
-          <w:sz w:val="32"/>
-          <w:szCs w:val="32"/>
-        </w:rPr>
-      </w:pPr>
-    </w:p>
-    <w:p>
-      <w:pPr>
-        <w:spacing w:before="200" w:after="0" w:line="240" w:lineRule="auto"/>
-        <w:outlineLvl w:val="0"/>
-        <w:rPr>
-          <w:rFonts w:ascii="Trebuchet MS" w:eastAsia="Times New Roman" w:hAnsi="Trebuchet MS" w:cs="Times New Roman"/>
-          <w:color w:val="000000"/>
-          <w:kern w:val="36"/>
-          <w:sz w:val="32"/>
-          <w:szCs w:val="32"/>
-        </w:rPr>
-      </w:pPr>
-    </w:p>
-    <w:p>
-      <w:pPr>
-        <w:spacing w:before="200" w:after="0" w:line="240" w:lineRule="auto"/>
-        <w:outlineLvl w:val="0"/>
-        <w:rPr>
-          <w:rFonts w:ascii="Trebuchet MS" w:eastAsia="Times New Roman" w:hAnsi="Trebuchet MS" w:cs="Times New Roman"/>
-          <w:color w:val="000000"/>
-          <w:kern w:val="36"/>
-          <w:sz w:val="32"/>
-          <w:szCs w:val="32"/>
-        </w:rPr>
-      </w:pPr>
-    </w:p>
-    <w:p>
-      <w:pPr>
-        <w:spacing w:before="200" w:after="0" w:line="240" w:lineRule="auto"/>
-        <w:outlineLvl w:val="0"/>
-        <w:rPr>
-          <w:rFonts w:ascii="Trebuchet MS" w:eastAsia="Times New Roman" w:hAnsi="Trebuchet MS" w:cs="Times New Roman"/>
-          <w:color w:val="000000"/>
-          <w:kern w:val="36"/>
-          <w:sz w:val="32"/>
-          <w:szCs w:val="32"/>
-        </w:rPr>
-      </w:pPr>
+        <w:t xml:space="preserve">Widget </w:t>
+      </w:r>
+      <w:proofErr w:type="gramStart"/>
+      <w:r>
+        <w:rPr>
+          <w:rFonts w:ascii="Arial" w:eastAsia="Times New Roman" w:hAnsi="Arial" w:cs="Arial"/>
+          <w:color w:val="000000"/>
+        </w:rPr>
+        <w:t>app  UI</w:t>
+      </w:r>
+      <w:proofErr w:type="gramEnd"/>
+      <w:r>
+        <w:rPr>
+          <w:rFonts w:ascii="Arial" w:eastAsia="Times New Roman" w:hAnsi="Arial" w:cs="Arial"/>
+          <w:color w:val="000000"/>
+        </w:rPr>
+        <w:t xml:space="preserve"> </w:t>
+      </w:r>
     </w:p>
     <w:p>
       <w:pPr>
@@ -1761,6 +1547,7 @@
           <w:sz w:val="32"/>
           <w:szCs w:val="32"/>
         </w:rPr>
+        <w:lastRenderedPageBreak/>
         <w:t>Key Considerations</w:t>
       </w:r>
     </w:p>
@@ -1822,65 +1609,57 @@
           <w:rFonts w:ascii="Arial" w:eastAsia="Times New Roman" w:hAnsi="Arial" w:cs="Arial"/>
           <w:color w:val="38761D"/>
         </w:rPr>
-        <w:t>Maintaining a data store for books and giving ability to user to add  his favorite book</w:t>
-      </w:r>
-      <w:r>
-        <w:rPr>
-          <w:rFonts w:ascii="Arial" w:eastAsia="Times New Roman" w:hAnsi="Arial" w:cs="Arial"/>
-          <w:color w:val="38761D"/>
-        </w:rPr>
-        <w:t>s</w:t>
-      </w:r>
-    </w:p>
-    <w:p>
-      <w:pPr>
-        <w:spacing w:after="0" w:line="240" w:lineRule="auto"/>
-        <w:rPr>
-          <w:rFonts w:ascii="Arial" w:eastAsia="Times New Roman" w:hAnsi="Arial" w:cs="Arial"/>
-          <w:color w:val="38761D"/>
-          <w:lang w:bidi="ar-EG"/>
-        </w:rPr>
-      </w:pPr>
-      <w:r>
-        <w:rPr>
-          <w:rFonts w:ascii="Arial" w:eastAsia="Times New Roman" w:hAnsi="Arial" w:cs="Arial"/>
-          <w:color w:val="38761D"/>
-        </w:rPr>
-        <w:lastRenderedPageBreak/>
-        <w:t xml:space="preserve">The favorite books data will stored using content provider and will be shown in separate activity  </w:t>
-      </w:r>
-    </w:p>
-    <w:p>
-      <w:pPr>
-        <w:spacing w:after="0" w:line="240" w:lineRule="auto"/>
-        <w:rPr>
-          <w:rFonts w:ascii="Arial" w:eastAsia="Times New Roman" w:hAnsi="Arial" w:cs="Arial"/>
-          <w:color w:val="38761D"/>
-        </w:rPr>
-      </w:pPr>
-      <w:r>
-        <w:rPr>
-          <w:rFonts w:ascii="Arial" w:eastAsia="Times New Roman" w:hAnsi="Arial" w:cs="Arial"/>
-          <w:color w:val="38761D"/>
-        </w:rPr>
-        <w:t xml:space="preserve">By querying using Uri  </w:t>
-      </w:r>
-    </w:p>
-    <w:p>
-      <w:pPr>
-        <w:spacing w:after="0" w:line="240" w:lineRule="auto"/>
-        <w:rPr>
-          <w:rFonts w:ascii="Times New Roman" w:eastAsia="Times New Roman" w:hAnsi="Times New Roman" w:cs="Times New Roman"/>
-          <w:sz w:val="24"/>
-          <w:szCs w:val="24"/>
-        </w:rPr>
-      </w:pPr>
-    </w:p>
-    <w:p>
-      <w:pPr>
-        <w:spacing w:before="160" w:after="0" w:line="240" w:lineRule="auto"/>
-        <w:outlineLvl w:val="2"/>
-      </w:pPr>
+        <w:t xml:space="preserve">Maintaining a data store for books and giving ability to user to </w:t>
+      </w:r>
+      <w:proofErr w:type="gramStart"/>
+      <w:r>
+        <w:rPr>
+          <w:rFonts w:ascii="Arial" w:eastAsia="Times New Roman" w:hAnsi="Arial" w:cs="Arial"/>
+          <w:color w:val="38761D"/>
+        </w:rPr>
+        <w:t>add  his</w:t>
+      </w:r>
+      <w:proofErr w:type="gramEnd"/>
+      <w:r>
+        <w:rPr>
+          <w:rFonts w:ascii="Arial" w:eastAsia="Times New Roman" w:hAnsi="Arial" w:cs="Arial"/>
+          <w:color w:val="38761D"/>
+        </w:rPr>
+        <w:t xml:space="preserve"> favorite books</w:t>
+      </w:r>
+      <w:r>
+        <w:rPr>
+          <w:rFonts w:ascii="Open Sans" w:hAnsi="Open Sans"/>
+          <w:color w:val="538135" w:themeColor="accent6" w:themeShade="BF"/>
+          <w:sz w:val="27"/>
+          <w:szCs w:val="28"/>
+          <w:shd w:val="clear" w:color="auto" w:fill="FFFFFF"/>
+        </w:rPr>
+        <w:t>App stores data locally either by implementing a</w:t>
+      </w:r>
+      <w:r>
+        <w:rPr>
+          <w:rStyle w:val="apple-converted-space"/>
+          <w:rFonts w:ascii="Open Sans" w:hAnsi="Open Sans"/>
+          <w:color w:val="538135" w:themeColor="accent6" w:themeShade="BF"/>
+          <w:sz w:val="27"/>
+          <w:szCs w:val="28"/>
+          <w:shd w:val="clear" w:color="auto" w:fill="FFFFFF"/>
+        </w:rPr>
+        <w:t> </w:t>
+      </w:r>
+      <w:r>
+        <w:rPr>
+          <w:rStyle w:val="HTMLCode"/>
+          <w:rFonts w:ascii="Consolas" w:eastAsiaTheme="minorHAnsi" w:hAnsi="Consolas" w:cs="Consolas"/>
+          <w:color w:val="538135" w:themeColor="accent6" w:themeShade="BF"/>
+          <w:sz w:val="24"/>
+          <w:szCs w:val="24"/>
+          <w:bdr w:val="single" w:sz="6" w:space="2" w:color="DCDCDC" w:frame="1"/>
+          <w:shd w:val="clear" w:color="auto" w:fill="F3F3F3"/>
+        </w:rPr>
+        <w:t>Content Provider</w:t>
+      </w:r>
     </w:p>
     <w:p>
       <w:pPr>
@@ -1909,29 +1688,6 @@
     </w:p>
     <w:p>
       <w:pPr>
-        <w:spacing w:before="160" w:after="0" w:line="240" w:lineRule="auto"/>
-        <w:outlineLvl w:val="2"/>
-        <w:rPr>
-          <w:rFonts w:ascii="Times New Roman" w:eastAsia="Times New Roman" w:hAnsi="Times New Roman" w:cs="Times New Roman"/>
-          <w:b/>
-          <w:bCs/>
-          <w:sz w:val="27"/>
-          <w:szCs w:val="27"/>
-        </w:rPr>
-      </w:pPr>
-    </w:p>
-    <w:p>
-      <w:pPr>
-        <w:spacing w:after="0" w:line="240" w:lineRule="auto"/>
-        <w:rPr>
-          <w:rFonts w:ascii="Times New Roman" w:eastAsia="Times New Roman" w:hAnsi="Times New Roman" w:cs="Times New Roman"/>
-          <w:sz w:val="24"/>
-          <w:szCs w:val="24"/>
-        </w:rPr>
-      </w:pPr>
-    </w:p>
-    <w:p>
-      <w:pPr>
         <w:spacing w:after="0" w:line="240" w:lineRule="auto"/>
         <w:rPr>
           <w:rFonts w:ascii="Arial" w:eastAsia="Times New Roman" w:hAnsi="Arial" w:cs="Arial"/>
@@ -1945,16 +1701,6 @@
         </w:rPr>
         <w:t xml:space="preserve">Handle cases when there are no books to show </w:t>
       </w:r>
-    </w:p>
-    <w:p>
-      <w:pPr>
-        <w:spacing w:after="0" w:line="240" w:lineRule="auto"/>
-        <w:rPr>
-          <w:rFonts w:ascii="Times New Roman" w:eastAsia="Times New Roman" w:hAnsi="Times New Roman" w:cs="Times New Roman"/>
-          <w:sz w:val="24"/>
-          <w:szCs w:val="24"/>
-        </w:rPr>
-      </w:pPr>
     </w:p>
     <w:p>
       <w:pPr>
@@ -2008,14 +1754,7 @@
           <w:rFonts w:ascii="Arial" w:eastAsia="Times New Roman" w:hAnsi="Arial" w:cs="Arial"/>
           <w:color w:val="38761D"/>
         </w:rPr>
-        <w:t>Glide to handle the</w:t>
-      </w:r>
-      <w:r>
-        <w:rPr>
-          <w:rFonts w:ascii="Arial" w:eastAsia="Times New Roman" w:hAnsi="Arial" w:cs="Arial"/>
-          <w:color w:val="38761D"/>
-        </w:rPr>
-        <w:t xml:space="preserve"> loading and caching of images</w:t>
+        <w:t>Glide to handle the loading and caching of images</w:t>
       </w:r>
     </w:p>
     <w:p>
@@ -2098,7 +1837,23 @@
           <w:rFonts w:ascii="Arial" w:eastAsia="Times New Roman" w:hAnsi="Arial" w:cs="Arial"/>
           <w:color w:val="38761D"/>
         </w:rPr>
-        <w:t xml:space="preserve">Using google books api to get books and magazines </w:t>
+        <w:t xml:space="preserve">Using google books </w:t>
+      </w:r>
+      <w:proofErr w:type="gramStart"/>
+      <w:r>
+        <w:rPr>
+          <w:rFonts w:ascii="Arial" w:eastAsia="Times New Roman" w:hAnsi="Arial" w:cs="Arial"/>
+          <w:color w:val="38761D"/>
+        </w:rPr>
+        <w:t>api</w:t>
+      </w:r>
+      <w:proofErr w:type="gramEnd"/>
+      <w:r>
+        <w:rPr>
+          <w:rFonts w:ascii="Arial" w:eastAsia="Times New Roman" w:hAnsi="Arial" w:cs="Arial"/>
+          <w:color w:val="38761D"/>
+        </w:rPr>
+        <w:t xml:space="preserve"> to get books and magazines </w:t>
       </w:r>
     </w:p>
     <w:p>
@@ -2256,28 +2011,71 @@
     </w:p>
     <w:p>
       <w:pPr>
-        <w:pStyle w:val="ListParagraph"/>
         <w:numPr>
           <w:ilvl w:val="0"/>
           <w:numId w:val="8"/>
         </w:numPr>
         <w:spacing w:after="0" w:line="240" w:lineRule="auto"/>
-        <w:rPr>
-          <w:color w:val="385623" w:themeColor="accent6" w:themeShade="80"/>
-        </w:rPr>
-      </w:pPr>
-      <w:r>
-        <w:rPr>
-          <w:color w:val="385623" w:themeColor="accent6" w:themeShade="80"/>
-        </w:rPr>
-        <w:t xml:space="preserve">Build UI for Detail activity that allows users to view specific book </w:t>
-      </w:r>
-      <w:r>
-        <w:rPr>
-          <w:color w:val="385623" w:themeColor="accent6" w:themeShade="80"/>
-        </w:rPr>
-        <w:t>information</w:t>
-      </w:r>
+        <w:textAlignment w:val="baseline"/>
+        <w:rPr>
+          <w:rFonts w:ascii="Arial" w:eastAsia="Times New Roman" w:hAnsi="Arial" w:cs="Arial"/>
+          <w:color w:val="38761D"/>
+        </w:rPr>
+      </w:pPr>
+      <w:r>
+        <w:rPr>
+          <w:rFonts w:ascii="Arial" w:eastAsia="Times New Roman" w:hAnsi="Arial" w:cs="Arial"/>
+          <w:color w:val="38761D"/>
+        </w:rPr>
+        <w:t xml:space="preserve">Use google books api to get different print type books using volley </w:t>
+      </w:r>
+    </w:p>
+    <w:p>
+      <w:pPr>
+        <w:numPr>
+          <w:ilvl w:val="0"/>
+          <w:numId w:val="8"/>
+        </w:numPr>
+        <w:spacing w:after="0" w:line="240" w:lineRule="auto"/>
+        <w:textAlignment w:val="baseline"/>
+        <w:rPr>
+          <w:rFonts w:ascii="Arial" w:eastAsia="Times New Roman" w:hAnsi="Arial" w:cs="Arial"/>
+          <w:color w:val="38761D"/>
+        </w:rPr>
+      </w:pPr>
+      <w:r>
+        <w:rPr>
+          <w:rFonts w:ascii="Arial" w:eastAsia="Times New Roman" w:hAnsi="Arial" w:cs="Arial"/>
+          <w:color w:val="38761D"/>
+        </w:rPr>
+        <w:t xml:space="preserve">Create content provider and fetch data locally </w:t>
+      </w:r>
+    </w:p>
+    <w:p>
+      <w:pPr>
+        <w:numPr>
+          <w:ilvl w:val="0"/>
+          <w:numId w:val="8"/>
+        </w:numPr>
+        <w:spacing w:after="0" w:line="240" w:lineRule="auto"/>
+        <w:textAlignment w:val="baseline"/>
+        <w:rPr>
+          <w:rFonts w:ascii="Arial" w:eastAsia="Times New Roman" w:hAnsi="Arial" w:cs="Arial"/>
+          <w:color w:val="538135" w:themeColor="accent6" w:themeShade="BF"/>
+        </w:rPr>
+      </w:pPr>
+      <w:hyperlink r:id="rId28" w:tooltip="Feat: implement Loader and Cursor Adapter" w:history="1">
+        <w:r>
+          <w:rPr>
+            <w:rStyle w:val="Hyperlink"/>
+            <w:rFonts w:ascii="Segoe UI" w:hAnsi="Segoe UI" w:cs="Segoe UI"/>
+            <w:color w:val="538135" w:themeColor="accent6" w:themeShade="BF"/>
+            <w:u w:val="none"/>
+            <w:shd w:val="clear" w:color="auto" w:fill="F6FBFF"/>
+          </w:rPr>
+          <w:t>implement Loader and Cursor Adapter</w:t>
+        </w:r>
+      </w:hyperlink>
     </w:p>
     <w:p>
       <w:pPr>
@@ -2369,7 +2167,7 @@
         <w:rPr>
           <w:color w:val="538135" w:themeColor="accent6" w:themeShade="BF"/>
         </w:rPr>
-        <w:t>Configure a data store for add books to favorites and show it.</w:t>
+        <w:t>Configure a data store for add books and show it.</w:t>
       </w:r>
     </w:p>
     <w:p>
@@ -2390,42 +2188,61 @@
           <w:rFonts w:ascii="Arial" w:eastAsia="Times New Roman" w:hAnsi="Arial" w:cs="Arial"/>
           <w:color w:val="38761D"/>
         </w:rPr>
-        <w:t xml:space="preserve">Build UI for </w:t>
-      </w:r>
-      <w:r>
-        <w:rPr>
-          <w:rFonts w:ascii="Arial" w:eastAsia="Times New Roman" w:hAnsi="Arial" w:cs="Arial"/>
-          <w:color w:val="38761D"/>
-        </w:rPr>
-        <w:t xml:space="preserve">favorites activity </w:t>
-      </w:r>
-    </w:p>
-    <w:p>
-      <w:pPr>
+        <w:t xml:space="preserve">App integrates with firebase notification to broadcast for updates </w:t>
+      </w:r>
+    </w:p>
+    <w:p>
+      <w:pPr>
+        <w:pStyle w:val="ListParagraph"/>
         <w:numPr>
           <w:ilvl w:val="0"/>
           <w:numId w:val="3"/>
         </w:numPr>
         <w:spacing w:after="0" w:line="240" w:lineRule="auto"/>
-        <w:textAlignment w:val="baseline"/>
-        <w:rPr>
-          <w:rFonts w:ascii="Arial" w:eastAsia="Times New Roman" w:hAnsi="Arial" w:cs="Arial"/>
-          <w:color w:val="38761D"/>
-        </w:rPr>
-      </w:pPr>
-      <w:r>
-        <w:rPr>
-          <w:rFonts w:ascii="Arial" w:eastAsia="Times New Roman" w:hAnsi="Arial" w:cs="Arial"/>
-          <w:color w:val="38761D"/>
-        </w:rPr>
-        <w:t>Implement search feature</w:t>
-      </w:r>
-      <w:r>
-        <w:rPr>
-          <w:rFonts w:ascii="Arial" w:eastAsia="Times New Roman" w:hAnsi="Arial" w:cs="Arial"/>
-          <w:color w:val="38761D"/>
-        </w:rPr>
-        <w:t xml:space="preserve">  </w:t>
+        <w:rPr>
+          <w:rFonts w:ascii="Times New Roman" w:eastAsia="Times New Roman" w:hAnsi="Times New Roman" w:cs="Times New Roman"/>
+          <w:color w:val="538135" w:themeColor="accent6" w:themeShade="BF"/>
+          <w:sz w:val="24"/>
+          <w:szCs w:val="24"/>
+        </w:rPr>
+      </w:pPr>
+      <w:r>
+        <w:rPr>
+          <w:color w:val="538135" w:themeColor="accent6" w:themeShade="BF"/>
+        </w:rPr>
+        <w:t>Add google admob</w:t>
+      </w:r>
+      <w:r>
+        <w:rPr>
+          <w:color w:val="538135" w:themeColor="accent6" w:themeShade="BF"/>
+        </w:rPr>
+        <w:t xml:space="preserve"> </w:t>
+      </w:r>
+    </w:p>
+    <w:p>
+      <w:pPr>
+        <w:pStyle w:val="ListParagraph"/>
+        <w:numPr>
+          <w:ilvl w:val="0"/>
+          <w:numId w:val="3"/>
+        </w:numPr>
+        <w:spacing w:after="0" w:line="240" w:lineRule="auto"/>
+        <w:rPr>
+          <w:rFonts w:ascii="Times New Roman" w:eastAsia="Times New Roman" w:hAnsi="Times New Roman" w:cs="Times New Roman"/>
+          <w:color w:val="538135" w:themeColor="accent6" w:themeShade="BF"/>
+          <w:sz w:val="24"/>
+          <w:szCs w:val="24"/>
+        </w:rPr>
+      </w:pPr>
+      <w:r>
+        <w:rPr>
+          <w:rFonts w:ascii="Times New Roman" w:eastAsia="Times New Roman" w:hAnsi="Times New Roman" w:cs="Times New Roman"/>
+          <w:color w:val="538135" w:themeColor="accent6" w:themeShade="BF"/>
+          <w:sz w:val="24"/>
+          <w:szCs w:val="24"/>
+        </w:rPr>
+        <w:lastRenderedPageBreak/>
+        <w:t>added RTL support and Arabic language</w:t>
       </w:r>
     </w:p>
     <w:p>
@@ -2459,84 +2276,62 @@
           <w:sz w:val="26"/>
           <w:szCs w:val="26"/>
         </w:rPr>
-        <w:lastRenderedPageBreak/>
         <w:t xml:space="preserve">Task 3: </w:t>
       </w:r>
     </w:p>
     <w:p>
       <w:pPr>
-        <w:spacing w:after="0" w:line="240" w:lineRule="auto"/>
-        <w:rPr>
-          <w:rFonts w:ascii="Times New Roman" w:eastAsia="Times New Roman" w:hAnsi="Times New Roman" w:cs="Times New Roman"/>
-          <w:sz w:val="24"/>
-          <w:szCs w:val="24"/>
-        </w:rPr>
-      </w:pPr>
-    </w:p>
-    <w:p>
-      <w:pPr>
-        <w:spacing w:after="0" w:line="240" w:lineRule="auto"/>
-        <w:rPr>
-          <w:rFonts w:ascii="Times New Roman" w:eastAsia="Times New Roman" w:hAnsi="Times New Roman" w:cs="Times New Roman"/>
-          <w:sz w:val="24"/>
-          <w:szCs w:val="24"/>
-        </w:rPr>
-      </w:pPr>
-    </w:p>
-    <w:p>
-      <w:pPr>
+        <w:pStyle w:val="ListParagraph"/>
         <w:numPr>
           <w:ilvl w:val="0"/>
-          <w:numId w:val="4"/>
+          <w:numId w:val="3"/>
         </w:numPr>
         <w:spacing w:after="0" w:line="240" w:lineRule="auto"/>
-        <w:textAlignment w:val="baseline"/>
-        <w:rPr>
-          <w:rFonts w:ascii="Arial" w:eastAsia="Times New Roman" w:hAnsi="Arial" w:cs="Arial"/>
-          <w:color w:val="38761D"/>
-        </w:rPr>
-      </w:pPr>
-      <w:r>
-        <w:rPr>
-          <w:rFonts w:ascii="Arial" w:eastAsia="Times New Roman" w:hAnsi="Arial" w:cs="Arial"/>
-          <w:color w:val="38761D"/>
-        </w:rPr>
-        <w:t>Use google books api to get different print type books</w:t>
-      </w:r>
-      <w:r>
-        <w:rPr>
-          <w:rFonts w:ascii="Arial" w:eastAsia="Times New Roman" w:hAnsi="Arial" w:cs="Arial"/>
-          <w:color w:val="38761D"/>
-        </w:rPr>
-        <w:t xml:space="preserve"> using volley </w:t>
-      </w:r>
-    </w:p>
-    <w:p>
-      <w:pPr>
+        <w:rPr>
+          <w:rFonts w:ascii="Times New Roman" w:eastAsia="Times New Roman" w:hAnsi="Times New Roman" w:cs="Times New Roman"/>
+          <w:color w:val="538135" w:themeColor="accent6" w:themeShade="BF"/>
+          <w:sz w:val="24"/>
+          <w:szCs w:val="24"/>
+        </w:rPr>
+      </w:pPr>
+      <w:r>
+        <w:rPr>
+          <w:rFonts w:ascii="Times New Roman" w:eastAsia="Times New Roman" w:hAnsi="Times New Roman" w:cs="Times New Roman"/>
+          <w:color w:val="538135" w:themeColor="accent6" w:themeShade="BF"/>
+          <w:sz w:val="24"/>
+          <w:szCs w:val="24"/>
+        </w:rPr>
+        <w:t>create app widget collection</w:t>
+      </w:r>
+    </w:p>
+    <w:p>
+      <w:pPr>
+        <w:pStyle w:val="ListParagraph"/>
         <w:numPr>
           <w:ilvl w:val="0"/>
-          <w:numId w:val="4"/>
+          <w:numId w:val="3"/>
         </w:numPr>
         <w:spacing w:after="0" w:line="240" w:lineRule="auto"/>
-        <w:textAlignment w:val="baseline"/>
-        <w:rPr>
-          <w:rFonts w:ascii="Arial" w:eastAsia="Times New Roman" w:hAnsi="Arial" w:cs="Arial"/>
-          <w:color w:val="38761D"/>
-        </w:rPr>
-      </w:pPr>
-      <w:r>
-        <w:rPr>
-          <w:rFonts w:ascii="Arial" w:eastAsia="Times New Roman" w:hAnsi="Arial" w:cs="Arial"/>
-          <w:color w:val="38761D"/>
-        </w:rPr>
-        <w:t>Implementing content provider</w:t>
+        <w:rPr>
+          <w:color w:val="538135" w:themeColor="accent6" w:themeShade="BF"/>
+          <w:sz w:val="24"/>
+          <w:szCs w:val="24"/>
+        </w:rPr>
+      </w:pPr>
+      <w:r>
+        <w:rPr>
+          <w:color w:val="538135" w:themeColor="accent6" w:themeShade="BF"/>
+          <w:sz w:val="24"/>
+          <w:szCs w:val="24"/>
+        </w:rPr>
+        <w:t>Build UI for Detail activity that allows users to view specific book information</w:t>
       </w:r>
     </w:p>
     <w:p>
       <w:pPr>
         <w:numPr>
           <w:ilvl w:val="0"/>
-          <w:numId w:val="4"/>
+          <w:numId w:val="3"/>
         </w:numPr>
         <w:spacing w:after="0" w:line="240" w:lineRule="auto"/>
         <w:textAlignment w:val="baseline"/>
@@ -2550,55 +2345,43 @@
           <w:rFonts w:ascii="Arial" w:eastAsia="Times New Roman" w:hAnsi="Arial" w:cs="Arial"/>
           <w:color w:val="38761D"/>
         </w:rPr>
-        <w:t xml:space="preserve">App integrates with firebase notification to broadcast for updates </w:t>
+        <w:t xml:space="preserve">Build UI for </w:t>
+      </w:r>
+      <w:r>
+        <w:rPr>
+          <w:rFonts w:ascii="Arial" w:eastAsia="Times New Roman" w:hAnsi="Arial" w:cs="Arial"/>
+          <w:color w:val="38761D"/>
+        </w:rPr>
+        <w:t xml:space="preserve">favorites activity </w:t>
       </w:r>
     </w:p>
     <w:p>
       <w:pPr>
         <w:numPr>
           <w:ilvl w:val="0"/>
-          <w:numId w:val="4"/>
+          <w:numId w:val="3"/>
         </w:numPr>
         <w:spacing w:after="0" w:line="240" w:lineRule="auto"/>
         <w:textAlignment w:val="baseline"/>
         <w:rPr>
-          <w:rFonts w:ascii="Times New Roman" w:eastAsia="Times New Roman" w:hAnsi="Times New Roman" w:cs="Times New Roman"/>
-          <w:sz w:val="24"/>
-          <w:szCs w:val="24"/>
-        </w:rPr>
-      </w:pPr>
-      <w:r>
-        <w:rPr>
-          <w:rFonts w:ascii="Arial" w:hAnsi="Arial" w:cs="Arial"/>
-          <w:color w:val="538135" w:themeColor="accent6" w:themeShade="BF"/>
-          <w:sz w:val="23"/>
-          <w:szCs w:val="23"/>
-          <w:shd w:val="clear" w:color="auto" w:fill="FFFFFF"/>
-        </w:rPr>
-        <w:t xml:space="preserve">Implement </w:t>
-      </w:r>
-      <w:r>
-        <w:rPr>
-          <w:rFonts w:ascii="Arial" w:hAnsi="Arial" w:cs="Arial"/>
-          <w:color w:val="538135" w:themeColor="accent6" w:themeShade="BF"/>
-          <w:sz w:val="23"/>
-          <w:szCs w:val="23"/>
-          <w:shd w:val="clear" w:color="auto" w:fill="FFFFFF"/>
-        </w:rPr>
-        <w:t>Intent Service class</w:t>
-      </w:r>
-      <w:r>
-        <w:rPr>
-          <w:rFonts w:ascii="Arial" w:hAnsi="Arial" w:cs="Arial"/>
-          <w:color w:val="538135" w:themeColor="accent6" w:themeShade="BF"/>
-          <w:sz w:val="23"/>
-          <w:szCs w:val="23"/>
-          <w:shd w:val="clear" w:color="auto" w:fill="FFFFFF"/>
-        </w:rPr>
-        <w:t xml:space="preserve"> </w:t>
-      </w:r>
-      <w:bookmarkStart w:id="0" w:name="_GoBack"/>
-      <w:bookmarkEnd w:id="0"/>
+          <w:rFonts w:ascii="Arial" w:eastAsia="Times New Roman" w:hAnsi="Arial" w:cs="Arial"/>
+          <w:color w:val="38761D"/>
+        </w:rPr>
+      </w:pPr>
+      <w:r>
+        <w:rPr>
+          <w:rFonts w:ascii="Arial" w:eastAsia="Times New Roman" w:hAnsi="Arial" w:cs="Arial"/>
+          <w:color w:val="38761D"/>
+        </w:rPr>
+        <w:t>Implement search feature</w:t>
+      </w:r>
+      <w:r>
+        <w:rPr>
+          <w:rFonts w:ascii="Arial" w:eastAsia="Times New Roman" w:hAnsi="Arial" w:cs="Arial"/>
+          <w:color w:val="38761D"/>
+        </w:rPr>
+        <w:t xml:space="preserve">  </w:t>
+      </w:r>
     </w:p>
     <w:p>
       <w:pPr>
@@ -2679,48 +2462,6 @@
     </w:p>
     <w:p>
       <w:pPr>
-        <w:numPr>
-          <w:ilvl w:val="0"/>
-          <w:numId w:val="5"/>
-        </w:numPr>
-        <w:spacing w:after="0" w:line="240" w:lineRule="auto"/>
-        <w:textAlignment w:val="baseline"/>
-        <w:rPr>
-          <w:rFonts w:ascii="Arial" w:eastAsia="Times New Roman" w:hAnsi="Arial" w:cs="Arial"/>
-          <w:color w:val="38761D"/>
-        </w:rPr>
-      </w:pPr>
-      <w:r>
-        <w:rPr>
-          <w:rFonts w:ascii="Arial" w:eastAsia="Times New Roman" w:hAnsi="Arial" w:cs="Arial"/>
-          <w:color w:val="38761D"/>
-        </w:rPr>
-        <w:t xml:space="preserve">Implement widgets </w:t>
-      </w:r>
-    </w:p>
-    <w:p>
-      <w:pPr>
-        <w:numPr>
-          <w:ilvl w:val="0"/>
-          <w:numId w:val="5"/>
-        </w:numPr>
-        <w:spacing w:after="0" w:line="240" w:lineRule="auto"/>
-        <w:textAlignment w:val="baseline"/>
-        <w:rPr>
-          <w:rFonts w:ascii="Arial" w:eastAsia="Times New Roman" w:hAnsi="Arial" w:cs="Arial"/>
-          <w:color w:val="38761D"/>
-        </w:rPr>
-      </w:pPr>
-      <w:r>
-        <w:rPr>
-          <w:rFonts w:ascii="Arial" w:eastAsia="Times New Roman" w:hAnsi="Arial" w:cs="Arial"/>
-          <w:color w:val="38761D"/>
-        </w:rPr>
-        <w:t>Implement  google ads</w:t>
-      </w:r>
-    </w:p>
-    <w:p>
-      <w:pPr>
         <w:spacing w:after="0" w:line="240" w:lineRule="auto"/>
         <w:ind w:left="720"/>
         <w:textAlignment w:val="baseline"/>
@@ -2739,24 +2480,6 @@
     </w:p>
     <w:p>
       <w:pPr>
-        <w:spacing w:after="0" w:line="240" w:lineRule="auto"/>
-        <w:ind w:left="720"/>
-        <w:textAlignment w:val="baseline"/>
-        <w:rPr>
-          <w:rFonts w:ascii="Arial" w:eastAsia="Times New Roman" w:hAnsi="Arial" w:cs="Arial"/>
-          <w:color w:val="38761D"/>
-        </w:rPr>
-      </w:pPr>
-      <w:r>
-        <w:rPr>
-          <w:rFonts w:ascii="Arial" w:eastAsia="Times New Roman" w:hAnsi="Arial" w:cs="Arial"/>
-          <w:color w:val="38761D"/>
-        </w:rPr>
-        <w:t xml:space="preserve"> </w:t>
-      </w:r>
-    </w:p>
-    <w:p>
-      <w:pPr>
         <w:spacing w:after="240" w:line="240" w:lineRule="auto"/>
         <w:rPr>
           <w:rFonts w:ascii="Times New Roman" w:eastAsia="Times New Roman" w:hAnsi="Times New Roman" w:cs="Times New Roman"/>
@@ -2766,6 +2489,22 @@
       </w:pPr>
     </w:p>
     <w:p/>
+    <w:p>
+      <w:pPr>
+        <w:spacing w:before="200" w:after="0" w:line="240" w:lineRule="auto"/>
+        <w:outlineLvl w:val="0"/>
+        <w:rPr>
+          <w:rFonts w:ascii="Trebuchet MS" w:eastAsia="Times New Roman" w:hAnsi="Trebuchet MS" w:cs="Times New Roman"/>
+          <w:color w:val="000000"/>
+          <w:kern w:val="36"/>
+          <w:sz w:val="32"/>
+          <w:szCs w:val="32"/>
+          <w:rtl/>
+        </w:rPr>
+      </w:pPr>
+      <w:bookmarkStart w:id="0" w:name="_GoBack"/>
+      <w:bookmarkEnd w:id="0"/>
+    </w:p>
     <w:sectPr>
       <w:pgSz w:w="12240" w:h="15840"/>
       <w:pgMar w:top="1440" w:right="1440" w:bottom="1440" w:left="1440" w:header="720" w:footer="720" w:gutter="0"/>
@@ -4687,6 +4426,11 @@
     <w:uiPriority w:val="99"/>
     <w:rsid w:val="003D2EF0"/>
   </w:style>
+  <w:style w:type="character" w:customStyle="1" w:styleId="apple-converted-space">
+    <w:name w:val="apple-converted-space"/>
+    <w:basedOn w:val="DefaultParagraphFont"/>
+    <w:rsid w:val="00ED22E1"/>
+  </w:style>
 </w:styles>
 </file>
 

</xml_diff>